<commit_message>
lab3 2nd task done
</commit_message>
<xml_diff>
--- a/Modul_2/lab3/lab3_task1.docx
+++ b/Modul_2/lab3/lab3_task1.docx
@@ -34,7 +34,7 @@
           <w:color w:val="000000"/>
           <w:sz w:val="21"/>
           <w:szCs w:val="21"/>
-          <w:lang w:eastAsia="ru-RU"/>
+          <w:lang w:val="en-US" w:eastAsia="ru-RU"/>
         </w:rPr>
       </w:pPr>
       <w:r>
@@ -46,8 +46,21 @@
           <w:szCs w:val="21"/>
           <w:lang w:eastAsia="ru-RU"/>
         </w:rPr>
-        <w:t>Лабораторная работа №2</w:t>
-      </w:r>
+        <w:t>Лабораторная работа №</w:t>
+      </w:r>
+      <w:r>
+        <w:rPr>
+          <w:rFonts w:ascii="Courier New" w:eastAsia="Times New Roman" w:hAnsi="Courier New" w:cs="Courier New"/>
+          <w:b/>
+          <w:color w:val="000000"/>
+          <w:sz w:val="21"/>
+          <w:szCs w:val="21"/>
+          <w:lang w:val="en-US" w:eastAsia="ru-RU"/>
+        </w:rPr>
+        <w:t>3</w:t>
+      </w:r>
+      <w:bookmarkStart w:id="0" w:name="_GoBack"/>
+      <w:bookmarkEnd w:id="0"/>
     </w:p>
     <w:p>
       <w:pPr>
@@ -323,7 +336,41 @@
           <w:sz w:val="28"/>
           <w:szCs w:val="28"/>
         </w:rPr>
-        <w:t>Анализ исходных данных</w:t>
+        <w:t>Анализ</w:t>
+      </w:r>
+      <w:r>
+        <w:rPr>
+          <w:rFonts w:ascii="Times New Roman" w:hAnsi="Times New Roman" w:cs="Times New Roman"/>
+          <w:sz w:val="28"/>
+          <w:szCs w:val="28"/>
+          <w:lang w:val="en-US"/>
+        </w:rPr>
+        <w:t xml:space="preserve"> </w:t>
+      </w:r>
+      <w:r>
+        <w:rPr>
+          <w:rFonts w:ascii="Times New Roman" w:hAnsi="Times New Roman" w:cs="Times New Roman"/>
+          <w:sz w:val="28"/>
+          <w:szCs w:val="28"/>
+        </w:rPr>
+        <w:t>исходных</w:t>
+      </w:r>
+      <w:r>
+        <w:rPr>
+          <w:rFonts w:ascii="Times New Roman" w:hAnsi="Times New Roman" w:cs="Times New Roman"/>
+          <w:sz w:val="28"/>
+          <w:szCs w:val="28"/>
+          <w:lang w:val="en-US"/>
+        </w:rPr>
+        <w:t xml:space="preserve"> </w:t>
+      </w:r>
+      <w:r>
+        <w:rPr>
+          <w:rFonts w:ascii="Times New Roman" w:hAnsi="Times New Roman" w:cs="Times New Roman"/>
+          <w:sz w:val="28"/>
+          <w:szCs w:val="28"/>
+        </w:rPr>
+        <w:t>данных</w:t>
       </w:r>
       <w:r>
         <w:rPr>
@@ -1352,7 +1399,7 @@
           <w:noProof/>
           <w:sz w:val="28"/>
           <w:szCs w:val="28"/>
-          <w:lang w:val="en-US" w:eastAsia="ru-RU"/>
+          <w:lang w:eastAsia="ru-RU"/>
         </w:rPr>
         <w:t xml:space="preserve"> </w:t>
       </w:r>
@@ -3151,27 +3198,7 @@
           <w:szCs w:val="20"/>
           <w:lang w:eastAsia="ru-RU"/>
         </w:rPr>
-        <w:t>построению</w:t>
-      </w:r>
-      <w:r>
-        <w:rPr>
-          <w:rFonts w:ascii="Courier New" w:eastAsia="Times New Roman" w:hAnsi="Courier New" w:cs="Courier New"/>
-          <w:color w:val="000000"/>
-          <w:sz w:val="20"/>
-          <w:szCs w:val="20"/>
-          <w:lang w:eastAsia="ru-RU"/>
-        </w:rPr>
-        <w:t xml:space="preserve"> иерархических связей</w:t>
-      </w:r>
-      <w:r>
-        <w:rPr>
-          <w:rFonts w:ascii="Courier New" w:eastAsia="Times New Roman" w:hAnsi="Courier New" w:cs="Courier New"/>
-          <w:color w:val="000000"/>
-          <w:sz w:val="20"/>
-          <w:szCs w:val="20"/>
-          <w:lang w:eastAsia="ru-RU"/>
-        </w:rPr>
-        <w:t>, для последующего составления отчетов на основе этих иерархий</w:t>
+        <w:t>построению иерархических связей, для последующего составления отчетов на основе этих иерархий</w:t>
       </w:r>
       <w:r>
         <w:rPr>
@@ -3391,8 +3418,6 @@
         </w:rPr>
         <w:t>повышает навык проектирования таблиц с использованием многоуровневых операторов</w:t>
       </w:r>
-      <w:bookmarkStart w:id="0" w:name="_GoBack"/>
-      <w:bookmarkEnd w:id="0"/>
       <w:r>
         <w:rPr>
           <w:rFonts w:ascii="Courier New" w:eastAsia="Times New Roman" w:hAnsi="Courier New" w:cs="Courier New"/>
@@ -4953,17 +4978,6 @@
 </file>
 
 <file path=customXml/item1.xml><?xml version="1.0" encoding="utf-8"?>
-<p:properties xmlns:p="http://schemas.microsoft.com/office/2006/metadata/properties" xmlns:xsi="http://www.w3.org/2001/XMLSchema-instance" xmlns:pc="http://schemas.microsoft.com/office/infopath/2007/PartnerControls">
-  <documentManagement>
-    <lcf76f155ced4ddcb4097134ff3c332f xmlns="a8586c16-2106-46ad-b6ec-38159fb1df1d">
-      <Terms xmlns="http://schemas.microsoft.com/office/infopath/2007/PartnerControls"/>
-    </lcf76f155ced4ddcb4097134ff3c332f>
-    <TaxCatchAll xmlns="1612f282-d597-4c22-8f65-77f89120f013" xsi:nil="true"/>
-  </documentManagement>
-</p:properties>
-</file>
-
-<file path=customXml/item2.xml><?xml version="1.0" encoding="utf-8"?>
 <ct:contentTypeSchema xmlns:ct="http://schemas.microsoft.com/office/2006/metadata/contentType" xmlns:ma="http://schemas.microsoft.com/office/2006/metadata/properties/metaAttributes" ct:_="" ma:_="" ma:contentTypeName="Document" ma:contentTypeID="0x010100D5645D8355B1A34A9435A76A4B9E7B0C" ma:contentTypeVersion="10" ma:contentTypeDescription="Create a new document." ma:contentTypeScope="" ma:versionID="391128727d111071339856cb3faa0d8c">
   <xsd:schema xmlns:xsd="http://www.w3.org/2001/XMLSchema" xmlns:xs="http://www.w3.org/2001/XMLSchema" xmlns:p="http://schemas.microsoft.com/office/2006/metadata/properties" xmlns:ns2="a8586c16-2106-46ad-b6ec-38159fb1df1d" xmlns:ns3="1612f282-d597-4c22-8f65-77f89120f013" targetNamespace="http://schemas.microsoft.com/office/2006/metadata/properties" ma:root="true" ma:fieldsID="38326749c6a7ef7604e3cb627ec5bd62" ns2:_="" ns3:_="">
     <xsd:import namespace="a8586c16-2106-46ad-b6ec-38159fb1df1d"/>
@@ -5154,6 +5168,17 @@
 </ct:contentTypeSchema>
 </file>
 
+<file path=customXml/item2.xml><?xml version="1.0" encoding="utf-8"?>
+<p:properties xmlns:p="http://schemas.microsoft.com/office/2006/metadata/properties" xmlns:xsi="http://www.w3.org/2001/XMLSchema-instance" xmlns:pc="http://schemas.microsoft.com/office/infopath/2007/PartnerControls">
+  <documentManagement>
+    <lcf76f155ced4ddcb4097134ff3c332f xmlns="a8586c16-2106-46ad-b6ec-38159fb1df1d">
+      <Terms xmlns="http://schemas.microsoft.com/office/infopath/2007/PartnerControls"/>
+    </lcf76f155ced4ddcb4097134ff3c332f>
+    <TaxCatchAll xmlns="1612f282-d597-4c22-8f65-77f89120f013" xsi:nil="true"/>
+  </documentManagement>
+</p:properties>
+</file>
+
 <file path=customXml/item3.xml><?xml version="1.0" encoding="utf-8"?>
 <?mso-contentType ?>
 <FormTemplates xmlns="http://schemas.microsoft.com/sharepoint/v3/contenttype/forms">
@@ -5168,17 +5193,6 @@
 </file>
 
 <file path=customXml/itemProps1.xml><?xml version="1.0" encoding="utf-8"?>
-<ds:datastoreItem xmlns:ds="http://schemas.openxmlformats.org/officeDocument/2006/customXml" ds:itemID="{1B290310-B90B-4D14-BED9-64F51718863E}">
-  <ds:schemaRefs>
-    <ds:schemaRef ds:uri="http://schemas.microsoft.com/office/2006/metadata/properties"/>
-    <ds:schemaRef ds:uri="http://schemas.microsoft.com/office/infopath/2007/PartnerControls"/>
-    <ds:schemaRef ds:uri="a8586c16-2106-46ad-b6ec-38159fb1df1d"/>
-    <ds:schemaRef ds:uri="1612f282-d597-4c22-8f65-77f89120f013"/>
-  </ds:schemaRefs>
-</ds:datastoreItem>
-</file>
-
-<file path=customXml/itemProps2.xml><?xml version="1.0" encoding="utf-8"?>
 <ds:datastoreItem xmlns:ds="http://schemas.openxmlformats.org/officeDocument/2006/customXml" ds:itemID="{10B23AD7-E4A5-4CE3-8ECD-29E8E49FFFAD}">
   <ds:schemaRefs>
     <ds:schemaRef ds:uri="http://schemas.microsoft.com/office/2006/metadata/contentType"/>
@@ -5197,6 +5211,17 @@
 </ds:datastoreItem>
 </file>
 
+<file path=customXml/itemProps2.xml><?xml version="1.0" encoding="utf-8"?>
+<ds:datastoreItem xmlns:ds="http://schemas.openxmlformats.org/officeDocument/2006/customXml" ds:itemID="{1B290310-B90B-4D14-BED9-64F51718863E}">
+  <ds:schemaRefs>
+    <ds:schemaRef ds:uri="http://schemas.microsoft.com/office/2006/metadata/properties"/>
+    <ds:schemaRef ds:uri="http://schemas.microsoft.com/office/infopath/2007/PartnerControls"/>
+    <ds:schemaRef ds:uri="a8586c16-2106-46ad-b6ec-38159fb1df1d"/>
+    <ds:schemaRef ds:uri="1612f282-d597-4c22-8f65-77f89120f013"/>
+  </ds:schemaRefs>
+</ds:datastoreItem>
+</file>
+
 <file path=customXml/itemProps3.xml><?xml version="1.0" encoding="utf-8"?>
 <ds:datastoreItem xmlns:ds="http://schemas.openxmlformats.org/officeDocument/2006/customXml" ds:itemID="{62D403FF-3B3F-42CC-98EC-DE60BA54254C}">
   <ds:schemaRefs>
@@ -5206,7 +5231,7 @@
 </file>
 
 <file path=customXml/itemProps4.xml><?xml version="1.0" encoding="utf-8"?>
-<ds:datastoreItem xmlns:ds="http://schemas.openxmlformats.org/officeDocument/2006/customXml" ds:itemID="{8BB6EDA4-3619-4ECE-8A65-D8652EB4F2B1}">
+<ds:datastoreItem xmlns:ds="http://schemas.openxmlformats.org/officeDocument/2006/customXml" ds:itemID="{B604AEBF-0E8B-4FDB-9036-CA1AA8E28FA4}">
   <ds:schemaRefs>
     <ds:schemaRef ds:uri="http://schemas.openxmlformats.org/officeDocument/2006/bibliography"/>
   </ds:schemaRefs>

</xml_diff>